<commit_message>
Add cover page and templated text to Rmarkdown Word template.
</commit_message>
<xml_diff>
--- a/inst/rmarkdown/templates/word_doc/resources/akrreport-template.docx
+++ b/inst/rmarkdown/templates/word_doc/resources/akrreport-template.docx
@@ -4,7 +4,15 @@
   <w:body>
     <w:p>
       <w:pPr>
-        <w:pStyle w:val="Heading1"/>
+        <w:pStyle w:val="ReportNumber"/>
+      </w:pPr>
+      <w:r>
+        <w:t>Report Number</w:t>
+      </w:r>
+    </w:p>
+    <w:p>
+      <w:pPr>
+        <w:pStyle w:val="Title"/>
         <w:rPr>
           <w:rFonts w:eastAsia="Arial Rounded"/>
         </w:rPr>
@@ -13,6 +21,85 @@
         <w:rPr>
           <w:rFonts w:eastAsia="Arial Rounded"/>
         </w:rPr>
+        <w:t>Title</w:t>
+      </w:r>
+    </w:p>
+    <w:p>
+      <w:pPr>
+        <w:pStyle w:val="Author"/>
+      </w:pPr>
+      <w:bookmarkStart w:id="0" w:name="_Hlk132379629"/>
+      <w:r>
+        <w:t>Author</w:t>
+      </w:r>
+    </w:p>
+    <w:bookmarkEnd w:id="0"/>
+    <w:p/>
+    <w:p>
+      <w:pPr>
+        <w:pStyle w:val="CoverPhoto"/>
+      </w:pPr>
+      <w:r>
+        <w:drawing>
+          <wp:inline distT="0" distB="0" distL="0" distR="0" wp14:anchorId="77953E1A" wp14:editId="46B65700">
+            <wp:extent cx="5486400" cy="3657600"/>
+            <wp:effectExtent l="0" t="0" r="0" b="0"/>
+            <wp:docPr id="2" name="Picture 2"/>
+            <wp:cNvGraphicFramePr>
+              <a:graphicFrameLocks xmlns:a="http://schemas.openxmlformats.org/drawingml/2006/main" noChangeAspect="1"/>
+            </wp:cNvGraphicFramePr>
+            <a:graphic xmlns:a="http://schemas.openxmlformats.org/drawingml/2006/main">
+              <a:graphicData uri="http://schemas.openxmlformats.org/drawingml/2006/picture">
+                <pic:pic xmlns:pic="http://schemas.openxmlformats.org/drawingml/2006/picture">
+                  <pic:nvPicPr>
+                    <pic:cNvPr id="2" name="Picture 2"/>
+                    <pic:cNvPicPr/>
+                  </pic:nvPicPr>
+                  <pic:blipFill>
+                    <a:blip r:embed="rId8">
+                      <a:extLst>
+                        <a:ext uri="{28A0092B-C50C-407E-A947-70E740481C1C}">
+                          <a14:useLocalDpi xmlns:a14="http://schemas.microsoft.com/office/drawing/2010/main" val="0"/>
+                        </a:ext>
+                      </a:extLst>
+                    </a:blip>
+                    <a:stretch>
+                      <a:fillRect/>
+                    </a:stretch>
+                  </pic:blipFill>
+                  <pic:spPr>
+                    <a:xfrm>
+                      <a:off x="0" y="0"/>
+                      <a:ext cx="5486400" cy="3657600"/>
+                    </a:xfrm>
+                    <a:prstGeom prst="rect">
+                      <a:avLst/>
+                    </a:prstGeom>
+                  </pic:spPr>
+                </pic:pic>
+              </a:graphicData>
+            </a:graphic>
+          </wp:inline>
+        </w:drawing>
+      </w:r>
+    </w:p>
+    <w:p>
+      <w:pPr>
+        <w:pStyle w:val="ReportInfo"/>
+      </w:pPr>
+    </w:p>
+    <w:p>
+      <w:pPr>
+        <w:pStyle w:val="ReportInfo"/>
+      </w:pPr>
+      <w:r>
+        <w:t>ReportInfo</w:t>
+      </w:r>
+    </w:p>
+    <w:p/>
+    <w:p/>
+    <w:p>
+      <w:r>
         <w:t>Header1</w:t>
       </w:r>
     </w:p>
@@ -94,11 +181,11 @@
         </w:rPr>
         <w:t>text</w:t>
       </w:r>
-      <w:bookmarkStart w:id="0" w:name="_gjdgxs" w:colFirst="0" w:colLast="0"/>
-      <w:bookmarkEnd w:id="0"/>
+      <w:bookmarkStart w:id="1" w:name="_gjdgxs" w:colFirst="0" w:colLast="0"/>
+      <w:bookmarkEnd w:id="1"/>
     </w:p>
     <w:sectPr>
-      <w:footerReference w:type="default" r:id="rId8"/>
+      <w:footerReference w:type="default" r:id="rId9"/>
       <w:type w:val="continuous"/>
       <w:pgSz w:w="12240" w:h="15840"/>
       <w:pgMar w:top="1440" w:right="1440" w:bottom="1080" w:left="1440" w:header="720" w:footer="720" w:gutter="0"/>
@@ -854,7 +941,7 @@
   <w:style w:type="paragraph" w:default="1" w:styleId="Normal">
     <w:name w:val="Normal"/>
     <w:qFormat/>
-    <w:rsid w:val="00152639"/>
+    <w:rsid w:val="00460EE6"/>
     <w:rPr>
       <w:rFonts w:ascii="Univers Condensed Light" w:hAnsi="Univers Condensed Light"/>
     </w:rPr>
@@ -1003,16 +1090,17 @@
     <w:next w:val="Normal"/>
     <w:uiPriority w:val="10"/>
     <w:qFormat/>
-    <w:rsid w:val="00BE3835"/>
+    <w:rsid w:val="005774D8"/>
     <w:pPr>
       <w:keepNext/>
       <w:keepLines/>
+      <w:spacing w:before="240" w:after="240"/>
       <w:contextualSpacing/>
     </w:pPr>
     <w:rPr>
       <w:rFonts w:ascii="Univers Condensed" w:hAnsi="Univers Condensed"/>
       <w:b/>
-      <w:sz w:val="40"/>
+      <w:sz w:val="48"/>
       <w:szCs w:val="72"/>
     </w:rPr>
   </w:style>
@@ -1170,6 +1258,84 @@
     <w:rsid w:val="00F834A3"/>
     <w:rPr>
       <w:rFonts w:ascii="Univers Condensed Light" w:hAnsi="Univers Condensed Light"/>
+    </w:rPr>
+  </w:style>
+  <w:style w:type="paragraph" w:customStyle="1" w:styleId="ReportNumber">
+    <w:name w:val="ReportNumber"/>
+    <w:basedOn w:val="Heading2"/>
+    <w:qFormat/>
+    <w:rsid w:val="005774D8"/>
+    <w:pPr>
+      <w:spacing w:before="0" w:after="240"/>
+    </w:pPr>
+    <w:rPr>
+      <w:rFonts w:eastAsia="Arial Rounded"/>
+      <w:b w:val="0"/>
+      <w:sz w:val="32"/>
+    </w:rPr>
+  </w:style>
+  <w:style w:type="paragraph" w:customStyle="1" w:styleId="Author">
+    <w:name w:val="Author"/>
+    <w:basedOn w:val="Normal"/>
+    <w:link w:val="AuthorChar"/>
+    <w:qFormat/>
+    <w:rsid w:val="00AE67EC"/>
+    <w:pPr>
+      <w:spacing w:before="120" w:after="240"/>
+    </w:pPr>
+    <w:rPr>
+      <w:rFonts w:ascii="Univers Condensed" w:hAnsi="Univers Condensed"/>
+      <w:sz w:val="28"/>
+    </w:rPr>
+  </w:style>
+  <w:style w:type="paragraph" w:customStyle="1" w:styleId="ReportInfo">
+    <w:name w:val="ReportInfo"/>
+    <w:basedOn w:val="Normal"/>
+    <w:link w:val="ReportInfoChar"/>
+    <w:qFormat/>
+    <w:rsid w:val="006D4595"/>
+    <w:pPr>
+      <w:jc w:val="right"/>
+    </w:pPr>
+    <w:rPr>
+      <w:rFonts w:ascii="Univers Condensed" w:hAnsi="Univers Condensed"/>
+      <w:b/>
+      <w:sz w:val="28"/>
+    </w:rPr>
+  </w:style>
+  <w:style w:type="character" w:customStyle="1" w:styleId="AuthorChar">
+    <w:name w:val="Author Char"/>
+    <w:basedOn w:val="DefaultParagraphFont"/>
+    <w:link w:val="Author"/>
+    <w:rsid w:val="00AE67EC"/>
+    <w:rPr>
+      <w:rFonts w:ascii="Univers Condensed" w:hAnsi="Univers Condensed"/>
+      <w:sz w:val="28"/>
+    </w:rPr>
+  </w:style>
+  <w:style w:type="character" w:customStyle="1" w:styleId="ReportInfoChar">
+    <w:name w:val="ReportInfo Char"/>
+    <w:basedOn w:val="DefaultParagraphFont"/>
+    <w:link w:val="ReportInfo"/>
+    <w:rsid w:val="006D4595"/>
+    <w:rPr>
+      <w:rFonts w:ascii="Univers Condensed" w:hAnsi="Univers Condensed"/>
+      <w:b/>
+      <w:sz w:val="28"/>
+    </w:rPr>
+  </w:style>
+  <w:style w:type="paragraph" w:customStyle="1" w:styleId="CoverPhoto">
+    <w:name w:val="CoverPhoto"/>
+    <w:basedOn w:val="ReportInfo"/>
+    <w:qFormat/>
+    <w:rsid w:val="00B21E92"/>
+    <w:pPr>
+      <w:jc w:val="center"/>
+    </w:pPr>
+    <w:rPr>
+      <w:b w:val="0"/>
+      <w:noProof/>
+      <w:sz w:val="16"/>
     </w:rPr>
   </w:style>
 </w:styles>

</xml_diff>

<commit_message>
Update Word template. Fix figure, table, and caption fonts.
</commit_message>
<xml_diff>
--- a/inst/rmarkdown/templates/word_doc/resources/akrreport-template.docx
+++ b/inst/rmarkdown/templates/word_doc/resources/akrreport-template.docx
@@ -4,8 +4,11 @@
   <w:body>
     <w:p>
       <w:pPr>
-        <w:pStyle w:val="ReportNumber"/>
-      </w:pPr>
+        <w:pStyle w:val="Heading8"/>
+      </w:pPr>
+      <w:bookmarkStart w:id="0" w:name="references"/>
+      <w:bookmarkStart w:id="1" w:name="refs"/>
+      <w:bookmarkStart w:id="2" w:name="ref-R-knitr"/>
       <w:r>
         <w:t>Report Number</w:t>
       </w:r>
@@ -28,12 +31,12 @@
       <w:pPr>
         <w:pStyle w:val="Author"/>
       </w:pPr>
-      <w:bookmarkStart w:id="0" w:name="_Hlk132379629"/>
+      <w:bookmarkStart w:id="3" w:name="_Hlk132379629"/>
       <w:r>
         <w:t>Author</w:t>
       </w:r>
     </w:p>
-    <w:bookmarkEnd w:id="0"/>
+    <w:bookmarkEnd w:id="3"/>
     <w:p/>
     <w:p>
       <w:pPr>
@@ -41,7 +44,7 @@
       </w:pPr>
       <w:r>
         <w:drawing>
-          <wp:inline distT="0" distB="0" distL="0" distR="0" wp14:anchorId="77953E1A" wp14:editId="46B65700">
+          <wp:inline distT="0" distB="0" distL="0" distR="0" wp14:anchorId="2676B7C9" wp14:editId="33755271">
             <wp:extent cx="5486400" cy="3657600"/>
             <wp:effectExtent l="0" t="0" r="0" b="0"/>
             <wp:docPr id="2" name="Picture 2"/>
@@ -56,7 +59,7 @@
                     <pic:cNvPicPr/>
                   </pic:nvPicPr>
                   <pic:blipFill>
-                    <a:blip r:embed="rId8">
+                    <a:blip r:embed="rId7">
                       <a:extLst>
                         <a:ext uri="{28A0092B-C50C-407E-A947-70E740481C1C}">
                           <a14:useLocalDpi xmlns:a14="http://schemas.microsoft.com/office/drawing/2010/main" val="0"/>
@@ -92,9 +95,11 @@
       <w:pPr>
         <w:pStyle w:val="ReportInfo"/>
       </w:pPr>
+      <w:proofErr w:type="spellStart"/>
       <w:r>
         <w:t>ReportInfo</w:t>
       </w:r>
+      <w:proofErr w:type="spellEnd"/>
     </w:p>
     <w:p/>
     <w:p/>
@@ -170,6 +175,9 @@
           <w:right w:val="nil"/>
           <w:between w:val="nil"/>
         </w:pBdr>
+        <w:tabs>
+          <w:tab w:val="center" w:pos="4680"/>
+        </w:tabs>
         <w:spacing w:after="240"/>
         <w:rPr>
           <w:color w:val="000000"/>
@@ -179,11 +187,197 @@
         <w:rPr>
           <w:color w:val="000000"/>
         </w:rPr>
-        <w:t>text</w:t>
+        <w:t>Text</w:t>
       </w:r>
-      <w:bookmarkStart w:id="1" w:name="_gjdgxs" w:colFirst="0" w:colLast="0"/>
-      <w:bookmarkEnd w:id="1"/>
+      <w:bookmarkStart w:id="4" w:name="_gjdgxs" w:colFirst="0" w:colLast="0"/>
+      <w:bookmarkEnd w:id="4"/>
+      <w:r>
+        <w:rPr>
+          <w:color w:val="000000"/>
+        </w:rPr>
+        <w:tab/>
+      </w:r>
     </w:p>
+    <w:p>
+      <w:pPr>
+        <w:pStyle w:val="Heading8"/>
+      </w:pPr>
+      <w:r>
+        <w:lastRenderedPageBreak/>
+        <w:t>Horizontal line hack</w:t>
+      </w:r>
+    </w:p>
+    <w:p/>
+    <w:p>
+      <w:pPr>
+        <w:pStyle w:val="TableCaption"/>
+      </w:pPr>
+      <w:r>
+        <w:t xml:space="preserve">Table </w:t>
+      </w:r>
+      <w:fldSimple w:instr=" SEQ Table \* ARABIC ">
+        <w:r>
+          <w:t>1</w:t>
+        </w:r>
+      </w:fldSimple>
+    </w:p>
+    <w:tbl>
+      <w:tblPr>
+        <w:tblStyle w:val="ReportTable"/>
+        <w:tblW w:w="0" w:type="auto"/>
+        <w:tblLook w:val="04A0" w:firstRow="1" w:lastRow="0" w:firstColumn="1" w:lastColumn="0" w:noHBand="0" w:noVBand="1"/>
+      </w:tblPr>
+      <w:tblGrid>
+        <w:gridCol w:w="3128"/>
+        <w:gridCol w:w="3116"/>
+        <w:gridCol w:w="3116"/>
+      </w:tblGrid>
+      <w:tr>
+        <w:trPr>
+          <w:cnfStyle w:val="100000000000" w:firstRow="1" w:lastRow="0" w:firstColumn="0" w:lastColumn="0" w:oddVBand="0" w:evenVBand="0" w:oddHBand="0" w:evenHBand="0" w:firstRowFirstColumn="0" w:firstRowLastColumn="0" w:lastRowFirstColumn="0" w:lastRowLastColumn="0"/>
+        </w:trPr>
+        <w:tc>
+          <w:tcPr>
+            <w:tcW w:w="3192" w:type="dxa"/>
+          </w:tcPr>
+          <w:p>
+            <w:r>
+              <w:t>Table style</w:t>
+            </w:r>
+          </w:p>
+        </w:tc>
+        <w:tc>
+          <w:tcPr>
+            <w:tcW w:w="3192" w:type="dxa"/>
+          </w:tcPr>
+          <w:p/>
+        </w:tc>
+        <w:tc>
+          <w:tcPr>
+            <w:tcW w:w="3192" w:type="dxa"/>
+          </w:tcPr>
+          <w:p/>
+        </w:tc>
+      </w:tr>
+      <w:tr>
+        <w:tc>
+          <w:tcPr>
+            <w:tcW w:w="3192" w:type="dxa"/>
+          </w:tcPr>
+          <w:p/>
+        </w:tc>
+        <w:tc>
+          <w:tcPr>
+            <w:tcW w:w="3192" w:type="dxa"/>
+          </w:tcPr>
+          <w:p/>
+        </w:tc>
+        <w:tc>
+          <w:tcPr>
+            <w:tcW w:w="3192" w:type="dxa"/>
+          </w:tcPr>
+          <w:p/>
+        </w:tc>
+      </w:tr>
+      <w:tr>
+        <w:tc>
+          <w:tcPr>
+            <w:tcW w:w="3192" w:type="dxa"/>
+          </w:tcPr>
+          <w:p/>
+        </w:tc>
+        <w:tc>
+          <w:tcPr>
+            <w:tcW w:w="3192" w:type="dxa"/>
+          </w:tcPr>
+          <w:p/>
+        </w:tc>
+        <w:tc>
+          <w:tcPr>
+            <w:tcW w:w="3192" w:type="dxa"/>
+          </w:tcPr>
+          <w:p/>
+        </w:tc>
+      </w:tr>
+    </w:tbl>
+    <w:p/>
+    <w:p>
+      <w:pPr>
+        <w:keepNext/>
+      </w:pPr>
+      <w:r>
+        <w:rPr>
+          <w:noProof/>
+        </w:rPr>
+        <w:drawing>
+          <wp:inline distT="0" distB="0" distL="0" distR="0" wp14:anchorId="36E88A46" wp14:editId="120D7560">
+            <wp:extent cx="1428750" cy="1428750"/>
+            <wp:effectExtent l="0" t="0" r="0" b="0"/>
+            <wp:docPr id="1" name="Picture 1"/>
+            <wp:cNvGraphicFramePr>
+              <a:graphicFrameLocks xmlns:a="http://schemas.openxmlformats.org/drawingml/2006/main" noChangeAspect="1"/>
+            </wp:cNvGraphicFramePr>
+            <a:graphic xmlns:a="http://schemas.openxmlformats.org/drawingml/2006/main">
+              <a:graphicData uri="http://schemas.openxmlformats.org/drawingml/2006/picture">
+                <pic:pic xmlns:pic="http://schemas.openxmlformats.org/drawingml/2006/picture">
+                  <pic:nvPicPr>
+                    <pic:cNvPr id="1" name="Picture 1"/>
+                    <pic:cNvPicPr/>
+                  </pic:nvPicPr>
+                  <pic:blipFill>
+                    <a:blip r:embed="rId8">
+                      <a:extLst>
+                        <a:ext uri="{28A0092B-C50C-407E-A947-70E740481C1C}">
+                          <a14:useLocalDpi xmlns:a14="http://schemas.microsoft.com/office/drawing/2010/main" val="0"/>
+                        </a:ext>
+                      </a:extLst>
+                    </a:blip>
+                    <a:stretch>
+                      <a:fillRect/>
+                    </a:stretch>
+                  </pic:blipFill>
+                  <pic:spPr>
+                    <a:xfrm>
+                      <a:off x="0" y="0"/>
+                      <a:ext cx="1428750" cy="1428750"/>
+                    </a:xfrm>
+                    <a:prstGeom prst="rect">
+                      <a:avLst/>
+                    </a:prstGeom>
+                  </pic:spPr>
+                </pic:pic>
+              </a:graphicData>
+            </a:graphic>
+          </wp:inline>
+        </w:drawing>
+      </w:r>
+    </w:p>
+    <w:p>
+      <w:pPr>
+        <w:pStyle w:val="ImageCaption"/>
+      </w:pPr>
+      <w:r>
+        <w:rPr>
+          <w:rStyle w:val="ImageCaptionChar"/>
+        </w:rPr>
+        <w:t>Figure</w:t>
+      </w:r>
+      <w:r>
+        <w:t xml:space="preserve"> </w:t>
+      </w:r>
+      <w:fldSimple w:instr=" SEQ Figure \* ARABIC ">
+        <w:r>
+          <w:rPr>
+            <w:noProof/>
+          </w:rPr>
+          <w:t>1</w:t>
+        </w:r>
+      </w:fldSimple>
+    </w:p>
+    <w:bookmarkEnd w:id="0"/>
+    <w:bookmarkEnd w:id="1"/>
+    <w:bookmarkEnd w:id="2"/>
+    <w:p/>
     <w:sectPr>
       <w:footerReference w:type="default" r:id="rId9"/>
       <w:type w:val="continuous"/>
@@ -201,6 +395,9 @@
 <w:endnotes xmlns:wpc="http://schemas.microsoft.com/office/word/2010/wordprocessingCanvas" xmlns:cx="http://schemas.microsoft.com/office/drawing/2014/chartex" xmlns:cx1="http://schemas.microsoft.com/office/drawing/2015/9/8/chartex" xmlns:cx2="http://schemas.microsoft.com/office/drawing/2015/10/21/chartex" xmlns:cx3="http://schemas.microsoft.com/office/drawing/2016/5/9/chartex" xmlns:cx4="http://schemas.microsoft.com/office/drawing/2016/5/10/chartex" xmlns:cx5="http://schemas.microsoft.com/office/drawing/2016/5/11/chartex" xmlns:cx6="http://schemas.microsoft.com/office/drawing/2016/5/12/chartex" xmlns:cx7="http://schemas.microsoft.com/office/drawing/2016/5/13/chartex" xmlns:cx8="http://schemas.microsoft.com/office/drawing/2016/5/14/chartex" xmlns:mc="http://schemas.openxmlformats.org/markup-compatibility/2006" xmlns:aink="http://schemas.microsoft.com/office/drawing/2016/ink" xmlns:am3d="http://schemas.microsoft.com/office/drawing/2017/model3d" xmlns:o="urn:schemas-microsoft-com:office:office" xmlns:oel="http://schemas.microsoft.com/office/2019/extlst" xmlns:r="http://schemas.openxmlformats.org/officeDocument/2006/relationships" xmlns:m="http://schemas.openxmlformats.org/officeDocument/2006/math" xmlns:v="urn:schemas-microsoft-com:vml" xmlns:wp14="http://schemas.microsoft.com/office/word/2010/wordprocessingDrawing" xmlns:wp="http://schemas.openxmlformats.org/drawingml/2006/wordprocessingDrawing" xmlns:w10="urn:schemas-microsoft-com:office:word" xmlns:w="http://schemas.openxmlformats.org/wordprocessingml/2006/main" xmlns:w14="http://schemas.microsoft.com/office/word/2010/wordml" xmlns:w15="http://schemas.microsoft.com/office/word/2012/wordml" xmlns:w16cex="http://schemas.microsoft.com/office/word/2018/wordml/cex" xmlns:w16cid="http://schemas.microsoft.com/office/word/2016/wordml/cid" xmlns:w16="http://schemas.microsoft.com/office/word/2018/wordml" xmlns:w16sdtdh="http://schemas.microsoft.com/office/word/2020/wordml/sdtdatahash" xmlns:w16se="http://schemas.microsoft.com/office/word/2015/wordml/symex" xmlns:wpg="http://schemas.microsoft.com/office/word/2010/wordprocessingGroup" xmlns:wpi="http://schemas.microsoft.com/office/word/2010/wordprocessingInk" xmlns:wne="http://schemas.microsoft.com/office/word/2006/wordml" xmlns:wps="http://schemas.microsoft.com/office/word/2010/wordprocessingShape" mc:Ignorable="w14 w15 w16se w16cid w16 w16cex w16sdtdh wp14">
   <w:endnote w:type="separator" w:id="-1">
     <w:p>
+      <w:pPr>
+        <w:spacing w:before="0" w:after="0"/>
+      </w:pPr>
       <w:r>
         <w:separator/>
       </w:r>
@@ -208,6 +405,9 @@
   </w:endnote>
   <w:endnote w:type="continuationSeparator" w:id="0">
     <w:p>
+      <w:pPr>
+        <w:spacing w:before="0" w:after="0"/>
+      </w:pPr>
       <w:r>
         <w:continuationSeparator/>
       </w:r>
@@ -218,49 +418,12 @@
 
 <file path=word/footer1.xml><?xml version="1.0" encoding="utf-8"?>
 <w:ftr xmlns:wpc="http://schemas.microsoft.com/office/word/2010/wordprocessingCanvas" xmlns:cx="http://schemas.microsoft.com/office/drawing/2014/chartex" xmlns:cx1="http://schemas.microsoft.com/office/drawing/2015/9/8/chartex" xmlns:cx2="http://schemas.microsoft.com/office/drawing/2015/10/21/chartex" xmlns:cx3="http://schemas.microsoft.com/office/drawing/2016/5/9/chartex" xmlns:cx4="http://schemas.microsoft.com/office/drawing/2016/5/10/chartex" xmlns:cx5="http://schemas.microsoft.com/office/drawing/2016/5/11/chartex" xmlns:cx6="http://schemas.microsoft.com/office/drawing/2016/5/12/chartex" xmlns:cx7="http://schemas.microsoft.com/office/drawing/2016/5/13/chartex" xmlns:cx8="http://schemas.microsoft.com/office/drawing/2016/5/14/chartex" xmlns:mc="http://schemas.openxmlformats.org/markup-compatibility/2006" xmlns:aink="http://schemas.microsoft.com/office/drawing/2016/ink" xmlns:am3d="http://schemas.microsoft.com/office/drawing/2017/model3d" xmlns:o="urn:schemas-microsoft-com:office:office" xmlns:oel="http://schemas.microsoft.com/office/2019/extlst" xmlns:r="http://schemas.openxmlformats.org/officeDocument/2006/relationships" xmlns:m="http://schemas.openxmlformats.org/officeDocument/2006/math" xmlns:v="urn:schemas-microsoft-com:vml" xmlns:wp14="http://schemas.microsoft.com/office/word/2010/wordprocessingDrawing" xmlns:wp="http://schemas.openxmlformats.org/drawingml/2006/wordprocessingDrawing" xmlns:w10="urn:schemas-microsoft-com:office:word" xmlns:w="http://schemas.openxmlformats.org/wordprocessingml/2006/main" xmlns:w14="http://schemas.microsoft.com/office/word/2010/wordml" xmlns:w15="http://schemas.microsoft.com/office/word/2012/wordml" xmlns:w16cex="http://schemas.microsoft.com/office/word/2018/wordml/cex" xmlns:w16cid="http://schemas.microsoft.com/office/word/2016/wordml/cid" xmlns:w16="http://schemas.microsoft.com/office/word/2018/wordml" xmlns:w16sdtdh="http://schemas.microsoft.com/office/word/2020/wordml/sdtdatahash" xmlns:w16se="http://schemas.microsoft.com/office/word/2015/wordml/symex" xmlns:wpg="http://schemas.microsoft.com/office/word/2010/wordprocessingGroup" xmlns:wpi="http://schemas.microsoft.com/office/word/2010/wordprocessingInk" xmlns:wne="http://schemas.microsoft.com/office/word/2006/wordml" xmlns:wps="http://schemas.microsoft.com/office/word/2010/wordprocessingShape" mc:Ignorable="w14 w15 w16se w16cid w16 w16cex w16sdtdh wp14">
-  <w:sdt>
-    <w:sdtPr>
-      <w:id w:val="-862124143"/>
-      <w:docPartObj>
-        <w:docPartGallery w:val="Page Numbers (Bottom of Page)"/>
-        <w:docPartUnique/>
-      </w:docPartObj>
-    </w:sdtPr>
-    <w:sdtEndPr>
-      <w:rPr>
-        <w:noProof/>
-      </w:rPr>
-    </w:sdtEndPr>
-    <w:sdtContent>
-      <w:p>
-        <w:pPr>
-          <w:pStyle w:val="Footer"/>
-          <w:jc w:val="center"/>
-        </w:pPr>
-        <w:r>
-          <w:fldChar w:fldCharType="begin"/>
-        </w:r>
-        <w:r>
-          <w:instrText xml:space="preserve"> PAGE   \* MERGEFORMAT </w:instrText>
-        </w:r>
-        <w:r>
-          <w:fldChar w:fldCharType="separate"/>
-        </w:r>
-        <w:r>
-          <w:rPr>
-            <w:noProof/>
-          </w:rPr>
-          <w:t>2</w:t>
-        </w:r>
-        <w:r>
-          <w:rPr>
-            <w:noProof/>
-          </w:rPr>
-          <w:fldChar w:fldCharType="end"/>
-        </w:r>
-      </w:p>
-    </w:sdtContent>
-  </w:sdt>
+  <w:p>
+    <w:pPr>
+      <w:pStyle w:val="Footer"/>
+      <w:jc w:val="center"/>
+    </w:pPr>
+  </w:p>
   <w:p>
     <w:pPr>
       <w:pBdr>
@@ -304,6 +467,345 @@
 <file path=word/numbering.xml><?xml version="1.0" encoding="utf-8"?>
 <w:numbering xmlns:wpc="http://schemas.microsoft.com/office/word/2010/wordprocessingCanvas" xmlns:cx="http://schemas.microsoft.com/office/drawing/2014/chartex" xmlns:cx1="http://schemas.microsoft.com/office/drawing/2015/9/8/chartex" xmlns:cx2="http://schemas.microsoft.com/office/drawing/2015/10/21/chartex" xmlns:cx3="http://schemas.microsoft.com/office/drawing/2016/5/9/chartex" xmlns:cx4="http://schemas.microsoft.com/office/drawing/2016/5/10/chartex" xmlns:cx5="http://schemas.microsoft.com/office/drawing/2016/5/11/chartex" xmlns:cx6="http://schemas.microsoft.com/office/drawing/2016/5/12/chartex" xmlns:cx7="http://schemas.microsoft.com/office/drawing/2016/5/13/chartex" xmlns:cx8="http://schemas.microsoft.com/office/drawing/2016/5/14/chartex" xmlns:mc="http://schemas.openxmlformats.org/markup-compatibility/2006" xmlns:aink="http://schemas.microsoft.com/office/drawing/2016/ink" xmlns:am3d="http://schemas.microsoft.com/office/drawing/2017/model3d" xmlns:o="urn:schemas-microsoft-com:office:office" xmlns:oel="http://schemas.microsoft.com/office/2019/extlst" xmlns:r="http://schemas.openxmlformats.org/officeDocument/2006/relationships" xmlns:m="http://schemas.openxmlformats.org/officeDocument/2006/math" xmlns:v="urn:schemas-microsoft-com:vml" xmlns:wp14="http://schemas.microsoft.com/office/word/2010/wordprocessingDrawing" xmlns:wp="http://schemas.openxmlformats.org/drawingml/2006/wordprocessingDrawing" xmlns:w10="urn:schemas-microsoft-com:office:word" xmlns:w="http://schemas.openxmlformats.org/wordprocessingml/2006/main" xmlns:w14="http://schemas.microsoft.com/office/word/2010/wordml" xmlns:w15="http://schemas.microsoft.com/office/word/2012/wordml" xmlns:w16cex="http://schemas.microsoft.com/office/word/2018/wordml/cex" xmlns:w16cid="http://schemas.microsoft.com/office/word/2016/wordml/cid" xmlns:w16="http://schemas.microsoft.com/office/word/2018/wordml" xmlns:w16sdtdh="http://schemas.microsoft.com/office/word/2020/wordml/sdtdatahash" xmlns:w16se="http://schemas.microsoft.com/office/word/2015/wordml/symex" xmlns:wpg="http://schemas.microsoft.com/office/word/2010/wordprocessingGroup" xmlns:wpi="http://schemas.microsoft.com/office/word/2010/wordprocessingInk" xmlns:wne="http://schemas.microsoft.com/office/word/2006/wordml" xmlns:wps="http://schemas.microsoft.com/office/word/2010/wordprocessingShape" mc:Ignorable="w14 w15 w16se w16cid w16 w16cex w16sdtdh wp14">
   <w:abstractNum w:abstractNumId="0" w15:restartNumberingAfterBreak="0">
+    <w:nsid w:val="FFFFFF7C"/>
+    <w:multiLevelType w:val="singleLevel"/>
+    <w:tmpl w:val="61EACC80"/>
+    <w:lvl w:ilvl="0">
+      <w:start w:val="1"/>
+      <w:numFmt w:val="decimal"/>
+      <w:lvlText w:val="%1."/>
+      <w:lvlJc w:val="left"/>
+      <w:pPr>
+        <w:tabs>
+          <w:tab w:val="num" w:pos="1800"/>
+        </w:tabs>
+        <w:ind w:left="1800" w:hanging="360"/>
+      </w:pPr>
+    </w:lvl>
+  </w:abstractNum>
+  <w:abstractNum w:abstractNumId="1" w15:restartNumberingAfterBreak="0">
+    <w:nsid w:val="FFFFFF7D"/>
+    <w:multiLevelType w:val="singleLevel"/>
+    <w:tmpl w:val="1E5AAB2C"/>
+    <w:lvl w:ilvl="0">
+      <w:start w:val="1"/>
+      <w:numFmt w:val="decimal"/>
+      <w:lvlText w:val="%1."/>
+      <w:lvlJc w:val="left"/>
+      <w:pPr>
+        <w:tabs>
+          <w:tab w:val="num" w:pos="1440"/>
+        </w:tabs>
+        <w:ind w:left="1440" w:hanging="360"/>
+      </w:pPr>
+    </w:lvl>
+  </w:abstractNum>
+  <w:abstractNum w:abstractNumId="2" w15:restartNumberingAfterBreak="0">
+    <w:nsid w:val="FFFFFF7E"/>
+    <w:multiLevelType w:val="singleLevel"/>
+    <w:tmpl w:val="C9E01550"/>
+    <w:lvl w:ilvl="0">
+      <w:start w:val="1"/>
+      <w:numFmt w:val="decimal"/>
+      <w:lvlText w:val="%1."/>
+      <w:lvlJc w:val="left"/>
+      <w:pPr>
+        <w:tabs>
+          <w:tab w:val="num" w:pos="1080"/>
+        </w:tabs>
+        <w:ind w:left="1080" w:hanging="360"/>
+      </w:pPr>
+    </w:lvl>
+  </w:abstractNum>
+  <w:abstractNum w:abstractNumId="3" w15:restartNumberingAfterBreak="0">
+    <w:nsid w:val="FFFFFF7F"/>
+    <w:multiLevelType w:val="singleLevel"/>
+    <w:tmpl w:val="99E8CA34"/>
+    <w:lvl w:ilvl="0">
+      <w:start w:val="1"/>
+      <w:numFmt w:val="decimal"/>
+      <w:lvlText w:val="%1."/>
+      <w:lvlJc w:val="left"/>
+      <w:pPr>
+        <w:tabs>
+          <w:tab w:val="num" w:pos="720"/>
+        </w:tabs>
+        <w:ind w:left="720" w:hanging="360"/>
+      </w:pPr>
+    </w:lvl>
+  </w:abstractNum>
+  <w:abstractNum w:abstractNumId="4" w15:restartNumberingAfterBreak="0">
+    <w:nsid w:val="FFFFFF80"/>
+    <w:multiLevelType w:val="singleLevel"/>
+    <w:tmpl w:val="8EC6B9BE"/>
+    <w:lvl w:ilvl="0">
+      <w:start w:val="1"/>
+      <w:numFmt w:val="bullet"/>
+      <w:lvlText w:val=""/>
+      <w:lvlJc w:val="left"/>
+      <w:pPr>
+        <w:tabs>
+          <w:tab w:val="num" w:pos="1800"/>
+        </w:tabs>
+        <w:ind w:left="1800" w:hanging="360"/>
+      </w:pPr>
+      <w:rPr>
+        <w:rFonts w:ascii="Symbol" w:hAnsi="Symbol" w:hint="default"/>
+      </w:rPr>
+    </w:lvl>
+  </w:abstractNum>
+  <w:abstractNum w:abstractNumId="5" w15:restartNumberingAfterBreak="0">
+    <w:nsid w:val="FFFFFF81"/>
+    <w:multiLevelType w:val="singleLevel"/>
+    <w:tmpl w:val="D7B61900"/>
+    <w:lvl w:ilvl="0">
+      <w:start w:val="1"/>
+      <w:numFmt w:val="bullet"/>
+      <w:lvlText w:val=""/>
+      <w:lvlJc w:val="left"/>
+      <w:pPr>
+        <w:tabs>
+          <w:tab w:val="num" w:pos="1440"/>
+        </w:tabs>
+        <w:ind w:left="1440" w:hanging="360"/>
+      </w:pPr>
+      <w:rPr>
+        <w:rFonts w:ascii="Symbol" w:hAnsi="Symbol" w:hint="default"/>
+      </w:rPr>
+    </w:lvl>
+  </w:abstractNum>
+  <w:abstractNum w:abstractNumId="6" w15:restartNumberingAfterBreak="0">
+    <w:nsid w:val="FFFFFF82"/>
+    <w:multiLevelType w:val="singleLevel"/>
+    <w:tmpl w:val="89E0D996"/>
+    <w:lvl w:ilvl="0">
+      <w:start w:val="1"/>
+      <w:numFmt w:val="bullet"/>
+      <w:lvlText w:val=""/>
+      <w:lvlJc w:val="left"/>
+      <w:pPr>
+        <w:tabs>
+          <w:tab w:val="num" w:pos="1080"/>
+        </w:tabs>
+        <w:ind w:left="1080" w:hanging="360"/>
+      </w:pPr>
+      <w:rPr>
+        <w:rFonts w:ascii="Symbol" w:hAnsi="Symbol" w:hint="default"/>
+      </w:rPr>
+    </w:lvl>
+  </w:abstractNum>
+  <w:abstractNum w:abstractNumId="7" w15:restartNumberingAfterBreak="0">
+    <w:nsid w:val="FFFFFF83"/>
+    <w:multiLevelType w:val="singleLevel"/>
+    <w:tmpl w:val="AF54B926"/>
+    <w:lvl w:ilvl="0">
+      <w:start w:val="1"/>
+      <w:numFmt w:val="bullet"/>
+      <w:lvlText w:val=""/>
+      <w:lvlJc w:val="left"/>
+      <w:pPr>
+        <w:tabs>
+          <w:tab w:val="num" w:pos="720"/>
+        </w:tabs>
+        <w:ind w:left="720" w:hanging="360"/>
+      </w:pPr>
+      <w:rPr>
+        <w:rFonts w:ascii="Symbol" w:hAnsi="Symbol" w:hint="default"/>
+      </w:rPr>
+    </w:lvl>
+  </w:abstractNum>
+  <w:abstractNum w:abstractNumId="8" w15:restartNumberingAfterBreak="0">
+    <w:nsid w:val="FFFFFF88"/>
+    <w:multiLevelType w:val="singleLevel"/>
+    <w:tmpl w:val="35B001BA"/>
+    <w:lvl w:ilvl="0">
+      <w:start w:val="1"/>
+      <w:numFmt w:val="decimal"/>
+      <w:lvlText w:val="%1."/>
+      <w:lvlJc w:val="left"/>
+      <w:pPr>
+        <w:tabs>
+          <w:tab w:val="num" w:pos="360"/>
+        </w:tabs>
+        <w:ind w:left="360" w:hanging="360"/>
+      </w:pPr>
+    </w:lvl>
+  </w:abstractNum>
+  <w:abstractNum w:abstractNumId="9" w15:restartNumberingAfterBreak="0">
+    <w:nsid w:val="FFFFFF89"/>
+    <w:multiLevelType w:val="singleLevel"/>
+    <w:tmpl w:val="42A2A790"/>
+    <w:lvl w:ilvl="0">
+      <w:start w:val="1"/>
+      <w:numFmt w:val="bullet"/>
+      <w:lvlText w:val=""/>
+      <w:lvlJc w:val="left"/>
+      <w:pPr>
+        <w:tabs>
+          <w:tab w:val="num" w:pos="360"/>
+        </w:tabs>
+        <w:ind w:left="360" w:hanging="360"/>
+      </w:pPr>
+      <w:rPr>
+        <w:rFonts w:ascii="Symbol" w:hAnsi="Symbol" w:hint="default"/>
+      </w:rPr>
+    </w:lvl>
+  </w:abstractNum>
+  <w:abstractNum w:abstractNumId="10" w15:restartNumberingAfterBreak="0">
+    <w:nsid w:val="0000A990"/>
+    <w:multiLevelType w:val="multilevel"/>
+    <w:tmpl w:val="46967798"/>
+    <w:lvl w:ilvl="0">
+      <w:numFmt w:val="bullet"/>
+      <w:lvlText w:val=" "/>
+      <w:lvlJc w:val="left"/>
+      <w:pPr>
+        <w:ind w:left="720" w:hanging="480"/>
+      </w:pPr>
+    </w:lvl>
+    <w:lvl w:ilvl="1">
+      <w:numFmt w:val="bullet"/>
+      <w:lvlText w:val=" "/>
+      <w:lvlJc w:val="left"/>
+      <w:pPr>
+        <w:ind w:left="1440" w:hanging="480"/>
+      </w:pPr>
+    </w:lvl>
+    <w:lvl w:ilvl="2">
+      <w:numFmt w:val="bullet"/>
+      <w:lvlText w:val=" "/>
+      <w:lvlJc w:val="left"/>
+      <w:pPr>
+        <w:ind w:left="2160" w:hanging="480"/>
+      </w:pPr>
+    </w:lvl>
+    <w:lvl w:ilvl="3">
+      <w:numFmt w:val="bullet"/>
+      <w:lvlText w:val=" "/>
+      <w:lvlJc w:val="left"/>
+      <w:pPr>
+        <w:ind w:left="2880" w:hanging="480"/>
+      </w:pPr>
+    </w:lvl>
+    <w:lvl w:ilvl="4">
+      <w:numFmt w:val="bullet"/>
+      <w:lvlText w:val=" "/>
+      <w:lvlJc w:val="left"/>
+      <w:pPr>
+        <w:ind w:left="3600" w:hanging="480"/>
+      </w:pPr>
+    </w:lvl>
+    <w:lvl w:ilvl="5">
+      <w:numFmt w:val="bullet"/>
+      <w:lvlText w:val=" "/>
+      <w:lvlJc w:val="left"/>
+      <w:pPr>
+        <w:ind w:left="4320" w:hanging="480"/>
+      </w:pPr>
+    </w:lvl>
+    <w:lvl w:ilvl="6">
+      <w:numFmt w:val="bullet"/>
+      <w:lvlText w:val=" "/>
+      <w:lvlJc w:val="left"/>
+      <w:pPr>
+        <w:ind w:left="5040" w:hanging="480"/>
+      </w:pPr>
+    </w:lvl>
+    <w:lvl w:ilvl="7">
+      <w:numFmt w:val="bullet"/>
+      <w:lvlText w:val=" "/>
+      <w:lvlJc w:val="left"/>
+      <w:pPr>
+        <w:ind w:left="5760" w:hanging="480"/>
+      </w:pPr>
+    </w:lvl>
+    <w:lvl w:ilvl="8">
+      <w:numFmt w:val="bullet"/>
+      <w:lvlText w:val=" "/>
+      <w:lvlJc w:val="left"/>
+      <w:pPr>
+        <w:ind w:left="6480" w:hanging="480"/>
+      </w:pPr>
+    </w:lvl>
+  </w:abstractNum>
+  <w:abstractNum w:abstractNumId="11" w15:restartNumberingAfterBreak="0">
+    <w:nsid w:val="0000A991"/>
+    <w:multiLevelType w:val="multilevel"/>
+    <w:tmpl w:val="28D85FB8"/>
+    <w:lvl w:ilvl="0">
+      <w:numFmt w:val="bullet"/>
+      <w:lvlText w:val="•"/>
+      <w:lvlJc w:val="left"/>
+      <w:pPr>
+        <w:ind w:left="720" w:hanging="480"/>
+      </w:pPr>
+    </w:lvl>
+    <w:lvl w:ilvl="1">
+      <w:numFmt w:val="bullet"/>
+      <w:lvlText w:val="–"/>
+      <w:lvlJc w:val="left"/>
+      <w:pPr>
+        <w:ind w:left="1440" w:hanging="480"/>
+      </w:pPr>
+    </w:lvl>
+    <w:lvl w:ilvl="2">
+      <w:numFmt w:val="bullet"/>
+      <w:lvlText w:val="•"/>
+      <w:lvlJc w:val="left"/>
+      <w:pPr>
+        <w:ind w:left="2160" w:hanging="480"/>
+      </w:pPr>
+    </w:lvl>
+    <w:lvl w:ilvl="3">
+      <w:numFmt w:val="bullet"/>
+      <w:lvlText w:val="–"/>
+      <w:lvlJc w:val="left"/>
+      <w:pPr>
+        <w:ind w:left="2880" w:hanging="480"/>
+      </w:pPr>
+    </w:lvl>
+    <w:lvl w:ilvl="4">
+      <w:numFmt w:val="bullet"/>
+      <w:lvlText w:val="•"/>
+      <w:lvlJc w:val="left"/>
+      <w:pPr>
+        <w:ind w:left="3600" w:hanging="480"/>
+      </w:pPr>
+    </w:lvl>
+    <w:lvl w:ilvl="5">
+      <w:numFmt w:val="bullet"/>
+      <w:lvlText w:val="–"/>
+      <w:lvlJc w:val="left"/>
+      <w:pPr>
+        <w:ind w:left="4320" w:hanging="480"/>
+      </w:pPr>
+    </w:lvl>
+    <w:lvl w:ilvl="6">
+      <w:numFmt w:val="bullet"/>
+      <w:lvlText w:val="•"/>
+      <w:lvlJc w:val="left"/>
+      <w:pPr>
+        <w:ind w:left="5040" w:hanging="480"/>
+      </w:pPr>
+    </w:lvl>
+    <w:lvl w:ilvl="7">
+      <w:numFmt w:val="bullet"/>
+      <w:lvlText w:val="–"/>
+      <w:lvlJc w:val="left"/>
+      <w:pPr>
+        <w:ind w:left="5760" w:hanging="480"/>
+      </w:pPr>
+    </w:lvl>
+    <w:lvl w:ilvl="8">
+      <w:numFmt w:val="bullet"/>
+      <w:lvlText w:val="•"/>
+      <w:lvlJc w:val="left"/>
+      <w:pPr>
+        <w:ind w:left="6480" w:hanging="480"/>
+      </w:pPr>
+    </w:lvl>
+  </w:abstractNum>
+  <w:abstractNum w:abstractNumId="12" w15:restartNumberingAfterBreak="0">
     <w:nsid w:val="3EBB4014"/>
     <w:multiLevelType w:val="multilevel"/>
     <w:tmpl w:val="1EDAE83C"/>
@@ -425,7 +927,7 @@
       </w:rPr>
     </w:lvl>
   </w:abstractNum>
-  <w:abstractNum w:abstractNumId="1" w15:restartNumberingAfterBreak="0">
+  <w:abstractNum w:abstractNumId="13" w15:restartNumberingAfterBreak="0">
     <w:nsid w:val="60FE4126"/>
     <w:multiLevelType w:val="multilevel"/>
     <w:tmpl w:val="0E0410A6"/>
@@ -539,10 +1041,52 @@
     </w:lvl>
   </w:abstractNum>
   <w:num w:numId="1" w16cid:durableId="769544271">
+    <w:abstractNumId w:val="13"/>
+  </w:num>
+  <w:num w:numId="2" w16cid:durableId="796989455">
+    <w:abstractNumId w:val="12"/>
+  </w:num>
+  <w:num w:numId="3" w16cid:durableId="1180849496">
+    <w:abstractNumId w:val="9"/>
+  </w:num>
+  <w:num w:numId="4" w16cid:durableId="866259442">
+    <w:abstractNumId w:val="7"/>
+  </w:num>
+  <w:num w:numId="5" w16cid:durableId="406458903">
+    <w:abstractNumId w:val="6"/>
+  </w:num>
+  <w:num w:numId="6" w16cid:durableId="1783837186">
+    <w:abstractNumId w:val="5"/>
+  </w:num>
+  <w:num w:numId="7" w16cid:durableId="870653576">
+    <w:abstractNumId w:val="4"/>
+  </w:num>
+  <w:num w:numId="8" w16cid:durableId="2100255365">
+    <w:abstractNumId w:val="8"/>
+  </w:num>
+  <w:num w:numId="9" w16cid:durableId="1359743465">
+    <w:abstractNumId w:val="3"/>
+  </w:num>
+  <w:num w:numId="10" w16cid:durableId="1581793774">
+    <w:abstractNumId w:val="2"/>
+  </w:num>
+  <w:num w:numId="11" w16cid:durableId="1494493612">
     <w:abstractNumId w:val="1"/>
   </w:num>
-  <w:num w:numId="2" w16cid:durableId="796989455">
+  <w:num w:numId="12" w16cid:durableId="1218972454">
     <w:abstractNumId w:val="0"/>
+  </w:num>
+  <w:num w:numId="13" w16cid:durableId="1756851993">
+    <w:abstractNumId w:val="10"/>
+  </w:num>
+  <w:num w:numId="14" w16cid:durableId="1970747106">
+    <w:abstractNumId w:val="11"/>
+  </w:num>
+  <w:num w:numId="15" w16cid:durableId="12920109">
+    <w:abstractNumId w:val="11"/>
+  </w:num>
+  <w:num w:numId="16" w16cid:durableId="1438720674">
+    <w:abstractNumId w:val="11"/>
   </w:num>
 </w:numbering>
 </file>
@@ -941,7 +1485,10 @@
   <w:style w:type="paragraph" w:default="1" w:styleId="Normal">
     <w:name w:val="Normal"/>
     <w:qFormat/>
-    <w:rsid w:val="00460EE6"/>
+    <w:rsid w:val="00974022"/>
+    <w:pPr>
+      <w:spacing w:before="120" w:after="120"/>
+    </w:pPr>
     <w:rPr>
       <w:rFonts w:ascii="Univers Condensed Light" w:hAnsi="Univers Condensed Light"/>
     </w:rPr>
@@ -977,7 +1524,7 @@
     <w:rsid w:val="005C2753"/>
     <w:pPr>
       <w:keepNext/>
-      <w:spacing w:before="240" w:after="120"/>
+      <w:spacing w:before="240"/>
       <w:outlineLvl w:val="1"/>
     </w:pPr>
     <w:rPr>
@@ -997,7 +1544,6 @@
     <w:rsid w:val="005C2753"/>
     <w:pPr>
       <w:keepNext/>
-      <w:spacing w:before="120"/>
       <w:outlineLvl w:val="2"/>
     </w:pPr>
     <w:rPr>
@@ -1024,7 +1570,6 @@
     <w:basedOn w:val="Normal"/>
     <w:next w:val="Normal"/>
     <w:uiPriority w:val="9"/>
-    <w:semiHidden/>
     <w:unhideWhenUsed/>
     <w:pPr>
       <w:spacing w:before="240" w:after="60"/>
@@ -1043,7 +1588,6 @@
     <w:basedOn w:val="Normal"/>
     <w:next w:val="Normal"/>
     <w:uiPriority w:val="9"/>
-    <w:semiHidden/>
     <w:unhideWhenUsed/>
     <w:qFormat/>
     <w:pPr>
@@ -1055,6 +1599,53 @@
       <w:b/>
       <w:sz w:val="22"/>
       <w:szCs w:val="22"/>
+    </w:rPr>
+  </w:style>
+  <w:style w:type="paragraph" w:styleId="Heading7">
+    <w:name w:val="heading 7"/>
+    <w:basedOn w:val="Normal"/>
+    <w:next w:val="Normal"/>
+    <w:link w:val="Heading7Char"/>
+    <w:uiPriority w:val="9"/>
+    <w:unhideWhenUsed/>
+    <w:qFormat/>
+    <w:rsid w:val="008F0BDD"/>
+    <w:pPr>
+      <w:keepNext/>
+      <w:keepLines/>
+      <w:spacing w:before="40" w:after="0"/>
+      <w:outlineLvl w:val="6"/>
+    </w:pPr>
+    <w:rPr>
+      <w:rFonts w:asciiTheme="majorHAnsi" w:eastAsiaTheme="majorEastAsia" w:hAnsiTheme="majorHAnsi" w:cstheme="majorBidi"/>
+      <w:i/>
+      <w:iCs/>
+      <w:color w:val="243F60" w:themeColor="accent1" w:themeShade="7F"/>
+    </w:rPr>
+  </w:style>
+  <w:style w:type="paragraph" w:styleId="Heading8">
+    <w:name w:val="heading 8"/>
+    <w:basedOn w:val="Normal"/>
+    <w:next w:val="Normal"/>
+    <w:link w:val="Heading8Char"/>
+    <w:uiPriority w:val="9"/>
+    <w:unhideWhenUsed/>
+    <w:qFormat/>
+    <w:rsid w:val="00CF2EE8"/>
+    <w:pPr>
+      <w:keepNext/>
+      <w:keepLines/>
+      <w:pBdr>
+        <w:bottom w:val="single" w:sz="4" w:space="1" w:color="auto"/>
+      </w:pBdr>
+      <w:spacing w:before="40" w:after="0"/>
+      <w:outlineLvl w:val="7"/>
+    </w:pPr>
+    <w:rPr>
+      <w:rFonts w:ascii="Univers Condensed" w:eastAsiaTheme="majorEastAsia" w:hAnsi="Univers Condensed" w:cstheme="majorBidi"/>
+      <w:color w:val="272727" w:themeColor="text1" w:themeTint="D8"/>
+      <w:sz w:val="21"/>
+      <w:szCs w:val="21"/>
     </w:rPr>
   </w:style>
   <w:style w:type="character" w:default="1" w:styleId="DefaultParagraphFont">
@@ -1281,7 +1872,7 @@
     <w:qFormat/>
     <w:rsid w:val="00AE67EC"/>
     <w:pPr>
-      <w:spacing w:before="120" w:after="240"/>
+      <w:spacing w:after="240"/>
     </w:pPr>
     <w:rPr>
       <w:rFonts w:ascii="Univers Condensed" w:hAnsi="Univers Condensed"/>
@@ -1336,6 +1927,377 @@
       <w:b w:val="0"/>
       <w:noProof/>
       <w:sz w:val="16"/>
+    </w:rPr>
+  </w:style>
+  <w:style w:type="character" w:customStyle="1" w:styleId="Heading7Char">
+    <w:name w:val="Heading 7 Char"/>
+    <w:basedOn w:val="DefaultParagraphFont"/>
+    <w:link w:val="Heading7"/>
+    <w:uiPriority w:val="9"/>
+    <w:rsid w:val="008F0BDD"/>
+    <w:rPr>
+      <w:rFonts w:asciiTheme="majorHAnsi" w:eastAsiaTheme="majorEastAsia" w:hAnsiTheme="majorHAnsi" w:cstheme="majorBidi"/>
+      <w:i/>
+      <w:iCs/>
+      <w:color w:val="243F60" w:themeColor="accent1" w:themeShade="7F"/>
+    </w:rPr>
+  </w:style>
+  <w:style w:type="character" w:customStyle="1" w:styleId="Heading8Char">
+    <w:name w:val="Heading 8 Char"/>
+    <w:basedOn w:val="DefaultParagraphFont"/>
+    <w:link w:val="Heading8"/>
+    <w:uiPriority w:val="9"/>
+    <w:rsid w:val="00CF2EE8"/>
+    <w:rPr>
+      <w:rFonts w:ascii="Univers Condensed" w:eastAsiaTheme="majorEastAsia" w:hAnsi="Univers Condensed" w:cstheme="majorBidi"/>
+      <w:color w:val="272727" w:themeColor="text1" w:themeTint="D8"/>
+      <w:sz w:val="21"/>
+      <w:szCs w:val="21"/>
+    </w:rPr>
+  </w:style>
+  <w:style w:type="table" w:styleId="TableGrid">
+    <w:name w:val="Table Grid"/>
+    <w:aliases w:val="Table"/>
+    <w:basedOn w:val="TableNormal"/>
+    <w:uiPriority w:val="39"/>
+    <w:rsid w:val="0013361B"/>
+    <w:rPr>
+      <w:rFonts w:ascii="Univers Condensed Light" w:hAnsi="Univers Condensed Light"/>
+    </w:rPr>
+    <w:tblPr>
+      <w:tblBorders>
+        <w:top w:val="single" w:sz="4" w:space="0" w:color="auto"/>
+        <w:left w:val="single" w:sz="4" w:space="0" w:color="auto"/>
+        <w:bottom w:val="single" w:sz="4" w:space="0" w:color="auto"/>
+        <w:right w:val="single" w:sz="4" w:space="0" w:color="auto"/>
+        <w:insideH w:val="single" w:sz="4" w:space="0" w:color="auto"/>
+        <w:insideV w:val="single" w:sz="4" w:space="0" w:color="auto"/>
+      </w:tblBorders>
+    </w:tblPr>
+  </w:style>
+  <w:style w:type="paragraph" w:styleId="Caption">
+    <w:name w:val="caption"/>
+    <w:basedOn w:val="Normal"/>
+    <w:next w:val="Normal"/>
+    <w:link w:val="CaptionChar"/>
+    <w:uiPriority w:val="35"/>
+    <w:unhideWhenUsed/>
+    <w:qFormat/>
+    <w:rsid w:val="00974022"/>
+    <w:pPr>
+      <w:spacing w:before="0" w:after="200"/>
+    </w:pPr>
+    <w:rPr>
+      <w:iCs/>
+      <w:color w:val="000000" w:themeColor="text1"/>
+      <w:szCs w:val="18"/>
+    </w:rPr>
+  </w:style>
+  <w:style w:type="paragraph" w:customStyle="1" w:styleId="ImageCaption">
+    <w:name w:val="Image Caption"/>
+    <w:basedOn w:val="Caption"/>
+    <w:link w:val="ImageCaptionChar"/>
+    <w:qFormat/>
+    <w:rsid w:val="00974022"/>
+  </w:style>
+  <w:style w:type="character" w:customStyle="1" w:styleId="CaptionChar">
+    <w:name w:val="Caption Char"/>
+    <w:basedOn w:val="DefaultParagraphFont"/>
+    <w:link w:val="Caption"/>
+    <w:uiPriority w:val="35"/>
+    <w:rsid w:val="00974022"/>
+    <w:rPr>
+      <w:rFonts w:ascii="Univers Condensed Light" w:hAnsi="Univers Condensed Light"/>
+      <w:iCs/>
+      <w:color w:val="000000" w:themeColor="text1"/>
+      <w:szCs w:val="18"/>
+    </w:rPr>
+  </w:style>
+  <w:style w:type="character" w:customStyle="1" w:styleId="ImageCaptionChar">
+    <w:name w:val="Image Caption Char"/>
+    <w:basedOn w:val="CaptionChar"/>
+    <w:link w:val="ImageCaption"/>
+    <w:rsid w:val="00974022"/>
+    <w:rPr>
+      <w:rFonts w:ascii="Univers Condensed Light" w:hAnsi="Univers Condensed Light"/>
+      <w:iCs/>
+      <w:color w:val="000000" w:themeColor="text1"/>
+      <w:szCs w:val="18"/>
+    </w:rPr>
+  </w:style>
+  <w:style w:type="table" w:customStyle="1" w:styleId="ReportTable">
+    <w:name w:val="Report Table"/>
+    <w:basedOn w:val="TableNormal"/>
+    <w:uiPriority w:val="99"/>
+    <w:rsid w:val="00C8054C"/>
+    <w:tblPr>
+      <w:tblBorders>
+        <w:top w:val="single" w:sz="4" w:space="0" w:color="auto"/>
+        <w:bottom w:val="single" w:sz="4" w:space="0" w:color="auto"/>
+      </w:tblBorders>
+    </w:tblPr>
+    <w:tblStylePr w:type="firstRow">
+      <w:rPr>
+        <w:rFonts w:ascii="Univers Condensed Light" w:hAnsi="Univers Condensed Light"/>
+        <w:sz w:val="24"/>
+      </w:rPr>
+      <w:tblPr/>
+      <w:tcPr>
+        <w:tcBorders>
+          <w:top w:val="single" w:sz="4" w:space="0" w:color="auto"/>
+          <w:left w:val="nil"/>
+          <w:bottom w:val="single" w:sz="4" w:space="0" w:color="auto"/>
+          <w:right w:val="nil"/>
+          <w:insideH w:val="nil"/>
+          <w:insideV w:val="nil"/>
+          <w:tl2br w:val="nil"/>
+          <w:tr2bl w:val="nil"/>
+        </w:tcBorders>
+      </w:tcPr>
+    </w:tblStylePr>
+  </w:style>
+  <w:style w:type="paragraph" w:customStyle="1" w:styleId="TableCaption">
+    <w:name w:val="Table Caption"/>
+    <w:qFormat/>
+    <w:rsid w:val="00A542C0"/>
+    <w:rPr>
+      <w:rFonts w:ascii="Univers Condensed Light" w:hAnsi="Univers Condensed Light"/>
+    </w:rPr>
+  </w:style>
+  <w:style w:type="paragraph" w:customStyle="1" w:styleId="SourceCode">
+    <w:name w:val="Source Code"/>
+    <w:basedOn w:val="Normal"/>
+    <w:pPr>
+      <w:shd w:val="clear" w:color="auto" w:fill="F8F8F8"/>
+      <w:wordWrap w:val="0"/>
+    </w:pPr>
+  </w:style>
+  <w:style w:type="character" w:customStyle="1" w:styleId="KeywordTok">
+    <w:name w:val="KeywordTok"/>
+    <w:rPr>
+      <w:b/>
+      <w:color w:val="204A87"/>
+      <w:shd w:val="clear" w:color="auto" w:fill="F8F8F8"/>
+    </w:rPr>
+  </w:style>
+  <w:style w:type="character" w:customStyle="1" w:styleId="DataTypeTok">
+    <w:name w:val="DataTypeTok"/>
+    <w:rPr>
+      <w:color w:val="204A87"/>
+      <w:shd w:val="clear" w:color="auto" w:fill="F8F8F8"/>
+    </w:rPr>
+  </w:style>
+  <w:style w:type="character" w:customStyle="1" w:styleId="DecValTok">
+    <w:name w:val="DecValTok"/>
+    <w:rPr>
+      <w:color w:val="0000CF"/>
+      <w:shd w:val="clear" w:color="auto" w:fill="F8F8F8"/>
+    </w:rPr>
+  </w:style>
+  <w:style w:type="character" w:customStyle="1" w:styleId="BaseNTok">
+    <w:name w:val="BaseNTok"/>
+    <w:rPr>
+      <w:color w:val="0000CF"/>
+      <w:shd w:val="clear" w:color="auto" w:fill="F8F8F8"/>
+    </w:rPr>
+  </w:style>
+  <w:style w:type="character" w:customStyle="1" w:styleId="FloatTok">
+    <w:name w:val="FloatTok"/>
+    <w:rPr>
+      <w:color w:val="0000CF"/>
+      <w:shd w:val="clear" w:color="auto" w:fill="F8F8F8"/>
+    </w:rPr>
+  </w:style>
+  <w:style w:type="character" w:customStyle="1" w:styleId="ConstantTok">
+    <w:name w:val="ConstantTok"/>
+    <w:rPr>
+      <w:color w:val="000000"/>
+      <w:shd w:val="clear" w:color="auto" w:fill="F8F8F8"/>
+    </w:rPr>
+  </w:style>
+  <w:style w:type="character" w:customStyle="1" w:styleId="CharTok">
+    <w:name w:val="CharTok"/>
+    <w:rPr>
+      <w:color w:val="4E9A06"/>
+      <w:shd w:val="clear" w:color="auto" w:fill="F8F8F8"/>
+    </w:rPr>
+  </w:style>
+  <w:style w:type="character" w:customStyle="1" w:styleId="SpecialCharTok">
+    <w:name w:val="SpecialCharTok"/>
+    <w:rPr>
+      <w:color w:val="000000"/>
+      <w:shd w:val="clear" w:color="auto" w:fill="F8F8F8"/>
+    </w:rPr>
+  </w:style>
+  <w:style w:type="character" w:customStyle="1" w:styleId="StringTok">
+    <w:name w:val="StringTok"/>
+    <w:rPr>
+      <w:color w:val="4E9A06"/>
+      <w:shd w:val="clear" w:color="auto" w:fill="F8F8F8"/>
+    </w:rPr>
+  </w:style>
+  <w:style w:type="character" w:customStyle="1" w:styleId="VerbatimStringTok">
+    <w:name w:val="VerbatimStringTok"/>
+    <w:rPr>
+      <w:color w:val="4E9A06"/>
+      <w:shd w:val="clear" w:color="auto" w:fill="F8F8F8"/>
+    </w:rPr>
+  </w:style>
+  <w:style w:type="character" w:customStyle="1" w:styleId="SpecialStringTok">
+    <w:name w:val="SpecialStringTok"/>
+    <w:rPr>
+      <w:color w:val="4E9A06"/>
+      <w:shd w:val="clear" w:color="auto" w:fill="F8F8F8"/>
+    </w:rPr>
+  </w:style>
+  <w:style w:type="character" w:customStyle="1" w:styleId="ImportTok">
+    <w:name w:val="ImportTok"/>
+    <w:rPr>
+      <w:shd w:val="clear" w:color="auto" w:fill="F8F8F8"/>
+    </w:rPr>
+  </w:style>
+  <w:style w:type="character" w:customStyle="1" w:styleId="CommentTok">
+    <w:name w:val="CommentTok"/>
+    <w:rPr>
+      <w:i/>
+      <w:color w:val="8F5902"/>
+      <w:shd w:val="clear" w:color="auto" w:fill="F8F8F8"/>
+    </w:rPr>
+  </w:style>
+  <w:style w:type="character" w:customStyle="1" w:styleId="DocumentationTok">
+    <w:name w:val="DocumentationTok"/>
+    <w:rPr>
+      <w:b/>
+      <w:i/>
+      <w:color w:val="8F5902"/>
+      <w:shd w:val="clear" w:color="auto" w:fill="F8F8F8"/>
+    </w:rPr>
+  </w:style>
+  <w:style w:type="character" w:customStyle="1" w:styleId="AnnotationTok">
+    <w:name w:val="AnnotationTok"/>
+    <w:rPr>
+      <w:b/>
+      <w:i/>
+      <w:color w:val="8F5902"/>
+      <w:shd w:val="clear" w:color="auto" w:fill="F8F8F8"/>
+    </w:rPr>
+  </w:style>
+  <w:style w:type="character" w:customStyle="1" w:styleId="CommentVarTok">
+    <w:name w:val="CommentVarTok"/>
+    <w:rPr>
+      <w:b/>
+      <w:i/>
+      <w:color w:val="8F5902"/>
+      <w:shd w:val="clear" w:color="auto" w:fill="F8F8F8"/>
+    </w:rPr>
+  </w:style>
+  <w:style w:type="character" w:customStyle="1" w:styleId="OtherTok">
+    <w:name w:val="OtherTok"/>
+    <w:rPr>
+      <w:color w:val="8F5902"/>
+      <w:shd w:val="clear" w:color="auto" w:fill="F8F8F8"/>
+    </w:rPr>
+  </w:style>
+  <w:style w:type="character" w:customStyle="1" w:styleId="FunctionTok">
+    <w:name w:val="FunctionTok"/>
+    <w:rPr>
+      <w:color w:val="000000"/>
+      <w:shd w:val="clear" w:color="auto" w:fill="F8F8F8"/>
+    </w:rPr>
+  </w:style>
+  <w:style w:type="character" w:customStyle="1" w:styleId="VariableTok">
+    <w:name w:val="VariableTok"/>
+    <w:rPr>
+      <w:color w:val="000000"/>
+      <w:shd w:val="clear" w:color="auto" w:fill="F8F8F8"/>
+    </w:rPr>
+  </w:style>
+  <w:style w:type="character" w:customStyle="1" w:styleId="ControlFlowTok">
+    <w:name w:val="ControlFlowTok"/>
+    <w:rPr>
+      <w:b/>
+      <w:color w:val="204A87"/>
+      <w:shd w:val="clear" w:color="auto" w:fill="F8F8F8"/>
+    </w:rPr>
+  </w:style>
+  <w:style w:type="character" w:customStyle="1" w:styleId="OperatorTok">
+    <w:name w:val="OperatorTok"/>
+    <w:rPr>
+      <w:b/>
+      <w:color w:val="CE5C00"/>
+      <w:shd w:val="clear" w:color="auto" w:fill="F8F8F8"/>
+    </w:rPr>
+  </w:style>
+  <w:style w:type="character" w:customStyle="1" w:styleId="BuiltInTok">
+    <w:name w:val="BuiltInTok"/>
+    <w:rPr>
+      <w:shd w:val="clear" w:color="auto" w:fill="F8F8F8"/>
+    </w:rPr>
+  </w:style>
+  <w:style w:type="character" w:customStyle="1" w:styleId="ExtensionTok">
+    <w:name w:val="ExtensionTok"/>
+    <w:rPr>
+      <w:shd w:val="clear" w:color="auto" w:fill="F8F8F8"/>
+    </w:rPr>
+  </w:style>
+  <w:style w:type="character" w:customStyle="1" w:styleId="PreprocessorTok">
+    <w:name w:val="PreprocessorTok"/>
+    <w:rPr>
+      <w:i/>
+      <w:color w:val="8F5902"/>
+      <w:shd w:val="clear" w:color="auto" w:fill="F8F8F8"/>
+    </w:rPr>
+  </w:style>
+  <w:style w:type="character" w:customStyle="1" w:styleId="AttributeTok">
+    <w:name w:val="AttributeTok"/>
+    <w:rPr>
+      <w:color w:val="C4A000"/>
+      <w:shd w:val="clear" w:color="auto" w:fill="F8F8F8"/>
+    </w:rPr>
+  </w:style>
+  <w:style w:type="character" w:customStyle="1" w:styleId="RegionMarkerTok">
+    <w:name w:val="RegionMarkerTok"/>
+    <w:rPr>
+      <w:shd w:val="clear" w:color="auto" w:fill="F8F8F8"/>
+    </w:rPr>
+  </w:style>
+  <w:style w:type="character" w:customStyle="1" w:styleId="InformationTok">
+    <w:name w:val="InformationTok"/>
+    <w:rPr>
+      <w:b/>
+      <w:i/>
+      <w:color w:val="8F5902"/>
+      <w:shd w:val="clear" w:color="auto" w:fill="F8F8F8"/>
+    </w:rPr>
+  </w:style>
+  <w:style w:type="character" w:customStyle="1" w:styleId="WarningTok">
+    <w:name w:val="WarningTok"/>
+    <w:rPr>
+      <w:b/>
+      <w:i/>
+      <w:color w:val="8F5902"/>
+      <w:shd w:val="clear" w:color="auto" w:fill="F8F8F8"/>
+    </w:rPr>
+  </w:style>
+  <w:style w:type="character" w:customStyle="1" w:styleId="AlertTok">
+    <w:name w:val="AlertTok"/>
+    <w:rPr>
+      <w:color w:val="EF2929"/>
+      <w:shd w:val="clear" w:color="auto" w:fill="F8F8F8"/>
+    </w:rPr>
+  </w:style>
+  <w:style w:type="character" w:customStyle="1" w:styleId="ErrorTok">
+    <w:name w:val="ErrorTok"/>
+    <w:rPr>
+      <w:b/>
+      <w:color w:val="A40000"/>
+      <w:shd w:val="clear" w:color="auto" w:fill="F8F8F8"/>
+    </w:rPr>
+  </w:style>
+  <w:style w:type="character" w:customStyle="1" w:styleId="NormalTok">
+    <w:name w:val="NormalTok"/>
+    <w:rPr>
+      <w:shd w:val="clear" w:color="auto" w:fill="F8F8F8"/>
     </w:rPr>
   </w:style>
 </w:styles>
@@ -1659,16 +2621,4 @@
   </a:objectDefaults>
   <a:extraClrSchemeLst/>
 </a:theme>
-</file>
-
-<file path=customXml/item1.xml><?xml version="1.0" encoding="utf-8"?>
-<b:Sources xmlns:b="http://schemas.openxmlformats.org/officeDocument/2006/bibliography" xmlns="http://schemas.openxmlformats.org/officeDocument/2006/bibliography" SelectedStyle="\APASixthEditionOfficeOnline.xsl" StyleName="APA" Version="6"/>
-</file>
-
-<file path=customXml/itemProps1.xml><?xml version="1.0" encoding="utf-8"?>
-<ds:datastoreItem xmlns:ds="http://schemas.openxmlformats.org/officeDocument/2006/customXml" ds:itemID="{9EAF10C4-82BE-4217-BBA6-61662F8AD4AF}">
-  <ds:schemaRefs>
-    <ds:schemaRef ds:uri="http://schemas.openxmlformats.org/officeDocument/2006/bibliography"/>
-  </ds:schemaRefs>
-</ds:datastoreItem>
 </file>
</xml_diff>